<commit_message>
Update 11/12/2023 2:29PM EST
Updates as of 2:29PM EST on 11/12/2023.
</commit_message>
<xml_diff>
--- a/&ANATOMY/%EYE WAR CRIME PREVENTION/20231112 - Global United Defense, Inc. - Eye War Crime Prevention Security Systems - v1.0.2.16.docx
+++ b/&ANATOMY/%EYE WAR CRIME PREVENTION/20231112 - Global United Defense, Inc. - Eye War Crime Prevention Security Systems - v1.0.2.16.docx
@@ -213,7 +213,7 @@
           <w:sz w:val="28"/>
           <w:szCs w:val="28"/>
         </w:rPr>
-        <w:t>11/12/2023 1:45:17 AM</w:t>
+        <w:t>11/12/2023 1:47:04 AM</w:t>
       </w:r>
     </w:p>
     <w:p>
@@ -1864,9 +1864,6 @@
         <w:t>PREVENTION SECURITY SYSTEMS</w:t>
       </w:r>
       <w:r>
-        <w:rPr>
-          <w:u w:val="single"/>
-        </w:rPr>
         <w:t>:</w:t>
       </w:r>
       <w:r>
@@ -1936,9 +1933,6 @@
         <w:t>PREVENTION SECURITY SYSTEMS</w:t>
       </w:r>
       <w:r>
-        <w:rPr>
-          <w:u w:val="single"/>
-        </w:rPr>
         <w:t>:</w:t>
       </w:r>
       <w:r>
@@ -16733,15 +16727,7 @@
           <w:bCs/>
           <w:color w:val="FF0000"/>
         </w:rPr>
-        <w:t>TWI</w:t>
-      </w:r>
-      <w:r>
-        <w:rPr>
-          <w:b/>
-          <w:bCs/>
-          <w:color w:val="FF0000"/>
-        </w:rPr>
-        <w:t>TCH</w:t>
+        <w:t>TWITCH</w:t>
       </w:r>
       <w:r>
         <w:rPr>
@@ -18241,15 +18227,7 @@
           <w:bCs/>
           <w:color w:val="FF0000"/>
         </w:rPr>
-        <w:t>EX</w:t>
-      </w:r>
-      <w:r>
-        <w:rPr>
-          <w:b/>
-          <w:bCs/>
-          <w:color w:val="FF0000"/>
-        </w:rPr>
-        <w:t>POSURE</w:t>
+        <w:t>EXPOSURE</w:t>
       </w:r>
       <w:r>
         <w:rPr>
@@ -18357,15 +18335,7 @@
           <w:bCs/>
           <w:color w:val="FF0000"/>
         </w:rPr>
-        <w:t xml:space="preserve">ANY </w:t>
-      </w:r>
-      <w:r>
-        <w:rPr>
-          <w:b/>
-          <w:bCs/>
-          <w:color w:val="FF0000"/>
-        </w:rPr>
-        <w:t>RADIO FREQUENCY</w:t>
+        <w:t>ANY RADIO FREQUENCY</w:t>
       </w:r>
       <w:r>
         <w:rPr>

</xml_diff>